<commit_message>
Adding some stuff to the projects folder
</commit_message>
<xml_diff>
--- a/טופס הצעה.docx
+++ b/טופס הצעה.docx
@@ -535,7 +535,7 @@
         <w:spacing w:line="360" w:lineRule="auto"/>
         <w:jc w:val="left"/>
         <w:rPr>
-          <w:rFonts w:asciiTheme="minorBidi" w:hAnsiTheme="minorBidi" w:cstheme="minorBidi" w:hint="cs"/>
+          <w:rFonts w:asciiTheme="minorBidi" w:hAnsiTheme="minorBidi" w:cstheme="minorBidi"/>
           <w:b/>
           <w:bCs/>
           <w:sz w:val="28"/>
@@ -2926,7 +2926,7 @@
         <w:spacing w:line="276" w:lineRule="auto"/>
         <w:jc w:val="both"/>
         <w:rPr>
-          <w:rFonts w:asciiTheme="minorBidi" w:hAnsiTheme="minorBidi" w:cstheme="minorBidi" w:hint="cs"/>
+          <w:rFonts w:asciiTheme="minorBidi" w:hAnsiTheme="minorBidi" w:cstheme="minorBidi"/>
           <w:i/>
           <w:iCs/>
           <w:sz w:val="24"/>
@@ -2967,7 +2967,7 @@
         <w:spacing w:line="276" w:lineRule="auto"/>
         <w:jc w:val="both"/>
         <w:rPr>
-          <w:rFonts w:asciiTheme="minorBidi" w:hAnsiTheme="minorBidi" w:cstheme="minorBidi" w:hint="cs"/>
+          <w:rFonts w:asciiTheme="minorBidi" w:hAnsiTheme="minorBidi" w:cstheme="minorBidi"/>
           <w:i/>
           <w:iCs/>
           <w:sz w:val="24"/>
@@ -3088,7 +3088,7 @@
         <w:spacing w:line="276" w:lineRule="auto"/>
         <w:jc w:val="both"/>
         <w:rPr>
-          <w:rFonts w:asciiTheme="minorBidi" w:hAnsiTheme="minorBidi" w:cstheme="minorBidi" w:hint="cs"/>
+          <w:rFonts w:asciiTheme="minorBidi" w:hAnsiTheme="minorBidi" w:cstheme="minorBidi"/>
           <w:i/>
           <w:iCs/>
           <w:sz w:val="24"/>
@@ -4089,9 +4089,16 @@
         <w:pStyle w:val="2"/>
         <w:jc w:val="left"/>
         <w:rPr>
-          <w:rFonts w:asciiTheme="minorBidi" w:hAnsiTheme="minorBidi" w:cstheme="minorBidi"/>
+          <w:rFonts w:asciiTheme="minorBidi" w:hAnsiTheme="minorBidi" w:cstheme="minorBidi" w:hint="cs"/>
           <w:sz w:val="30"/>
           <w:szCs w:val="30"/>
+          <w:rtl/>
+        </w:rPr>
+      </w:pPr>
+    </w:p>
+    <w:p>
+      <w:pPr>
+        <w:rPr>
           <w:rtl/>
         </w:rPr>
       </w:pPr>
@@ -4634,6 +4641,29 @@
         </w:numPr>
         <w:spacing w:after="200" w:line="276" w:lineRule="auto"/>
         <w:rPr>
+          <w:rFonts w:asciiTheme="minorBidi" w:hAnsiTheme="minorBidi" w:cstheme="minorBidi"/>
+          <w:b/>
+          <w:bCs/>
+          <w:i/>
+          <w:iCs/>
+          <w:sz w:val="24"/>
+          <w:u w:val="single"/>
+        </w:rPr>
+      </w:pPr>
+      <w:r>
+        <w:rPr>
+          <w:rFonts w:asciiTheme="minorBidi" w:hAnsiTheme="minorBidi" w:cstheme="minorBidi"/>
+          <w:b/>
+          <w:bCs/>
+          <w:i/>
+          <w:iCs/>
+          <w:sz w:val="24"/>
+          <w:u w:val="single"/>
+        </w:rPr>
+        <w:t>Mission Planner</w:t>
+      </w:r>
+      <w:r>
+        <w:rPr>
           <w:rFonts w:asciiTheme="minorBidi" w:hAnsiTheme="minorBidi" w:cstheme="minorBidi" w:hint="cs"/>
           <w:b/>
           <w:bCs/>
@@ -4641,29 +4671,6 @@
           <w:iCs/>
           <w:sz w:val="24"/>
           <w:u w:val="single"/>
-        </w:rPr>
-      </w:pPr>
-      <w:r>
-        <w:rPr>
-          <w:rFonts w:asciiTheme="minorBidi" w:hAnsiTheme="minorBidi" w:cstheme="minorBidi"/>
-          <w:b/>
-          <w:bCs/>
-          <w:i/>
-          <w:iCs/>
-          <w:sz w:val="24"/>
-          <w:u w:val="single"/>
-        </w:rPr>
-        <w:t>Mission Planner</w:t>
-      </w:r>
-      <w:r>
-        <w:rPr>
-          <w:rFonts w:asciiTheme="minorBidi" w:hAnsiTheme="minorBidi" w:cstheme="minorBidi" w:hint="cs"/>
-          <w:b/>
-          <w:bCs/>
-          <w:i/>
-          <w:iCs/>
-          <w:sz w:val="24"/>
-          <w:u w:val="single"/>
           <w:rtl/>
         </w:rPr>
         <w:t>:</w:t>
@@ -4675,7 +4682,7 @@
         <w:spacing w:after="200" w:line="276" w:lineRule="auto"/>
         <w:jc w:val="both"/>
         <w:rPr>
-          <w:rFonts w:asciiTheme="minorBidi" w:hAnsiTheme="minorBidi" w:cstheme="minorBidi" w:hint="cs"/>
+          <w:rFonts w:asciiTheme="minorBidi" w:hAnsiTheme="minorBidi" w:cstheme="minorBidi"/>
           <w:sz w:val="24"/>
           <w:rtl/>
         </w:rPr>
@@ -4715,7 +4722,7 @@
         <w:spacing w:after="200" w:line="276" w:lineRule="auto"/>
         <w:jc w:val="both"/>
         <w:rPr>
-          <w:rFonts w:asciiTheme="minorBidi" w:hAnsiTheme="minorBidi" w:cstheme="minorBidi" w:hint="cs"/>
+          <w:rFonts w:asciiTheme="minorBidi" w:hAnsiTheme="minorBidi" w:cstheme="minorBidi"/>
           <w:sz w:val="24"/>
         </w:rPr>
       </w:pPr>
@@ -4753,7 +4760,7 @@
         <w:spacing w:after="200" w:line="276" w:lineRule="auto"/>
         <w:jc w:val="both"/>
         <w:rPr>
-          <w:rFonts w:asciiTheme="minorBidi" w:hAnsiTheme="minorBidi" w:cstheme="minorBidi" w:hint="cs"/>
+          <w:rFonts w:asciiTheme="minorBidi" w:hAnsiTheme="minorBidi" w:cstheme="minorBidi"/>
           <w:sz w:val="24"/>
         </w:rPr>
       </w:pPr>
@@ -4803,6 +4810,41 @@
         <w:spacing w:after="200" w:line="276" w:lineRule="auto"/>
         <w:jc w:val="both"/>
         <w:rPr>
+          <w:rFonts w:asciiTheme="minorBidi" w:hAnsiTheme="minorBidi" w:cstheme="minorBidi"/>
+          <w:b/>
+          <w:bCs/>
+          <w:i/>
+          <w:iCs/>
+          <w:sz w:val="24"/>
+          <w:u w:val="single"/>
+        </w:rPr>
+      </w:pPr>
+      <w:r>
+        <w:rPr>
+          <w:rFonts w:asciiTheme="minorBidi" w:hAnsiTheme="minorBidi" w:cstheme="minorBidi"/>
+          <w:b/>
+          <w:bCs/>
+          <w:i/>
+          <w:iCs/>
+          <w:sz w:val="24"/>
+          <w:u w:val="single"/>
+        </w:rPr>
+        <w:t>A</w:t>
+      </w:r>
+      <w:r>
+        <w:rPr>
+          <w:rFonts w:asciiTheme="minorBidi" w:hAnsiTheme="minorBidi" w:cstheme="minorBidi"/>
+          <w:b/>
+          <w:bCs/>
+          <w:i/>
+          <w:iCs/>
+          <w:sz w:val="24"/>
+          <w:u w:val="single"/>
+        </w:rPr>
+        <w:t>rduino Software (IDE)</w:t>
+      </w:r>
+      <w:r>
+        <w:rPr>
           <w:rFonts w:asciiTheme="minorBidi" w:hAnsiTheme="minorBidi" w:cstheme="minorBidi" w:hint="cs"/>
           <w:b/>
           <w:bCs/>
@@ -4810,41 +4852,6 @@
           <w:iCs/>
           <w:sz w:val="24"/>
           <w:u w:val="single"/>
-        </w:rPr>
-      </w:pPr>
-      <w:r>
-        <w:rPr>
-          <w:rFonts w:asciiTheme="minorBidi" w:hAnsiTheme="minorBidi" w:cstheme="minorBidi"/>
-          <w:b/>
-          <w:bCs/>
-          <w:i/>
-          <w:iCs/>
-          <w:sz w:val="24"/>
-          <w:u w:val="single"/>
-        </w:rPr>
-        <w:t>A</w:t>
-      </w:r>
-      <w:r>
-        <w:rPr>
-          <w:rFonts w:asciiTheme="minorBidi" w:hAnsiTheme="minorBidi" w:cstheme="minorBidi"/>
-          <w:b/>
-          <w:bCs/>
-          <w:i/>
-          <w:iCs/>
-          <w:sz w:val="24"/>
-          <w:u w:val="single"/>
-        </w:rPr>
-        <w:t>rduino Software (IDE)</w:t>
-      </w:r>
-      <w:r>
-        <w:rPr>
-          <w:rFonts w:asciiTheme="minorBidi" w:hAnsiTheme="minorBidi" w:cstheme="minorBidi" w:hint="cs"/>
-          <w:b/>
-          <w:bCs/>
-          <w:i/>
-          <w:iCs/>
-          <w:sz w:val="24"/>
-          <w:u w:val="single"/>
           <w:rtl/>
         </w:rPr>
         <w:t>:</w:t>
@@ -4856,7 +4863,7 @@
         <w:spacing w:after="200" w:line="276" w:lineRule="auto"/>
         <w:jc w:val="both"/>
         <w:rPr>
-          <w:rFonts w:asciiTheme="minorBidi" w:hAnsiTheme="minorBidi" w:cstheme="minorBidi" w:hint="cs"/>
+          <w:rFonts w:asciiTheme="minorBidi" w:hAnsiTheme="minorBidi" w:cstheme="minorBidi"/>
           <w:sz w:val="24"/>
           <w:rtl/>
         </w:rPr>
@@ -4978,7 +4985,7 @@
         <w:spacing w:after="200" w:line="276" w:lineRule="auto"/>
         <w:jc w:val="both"/>
         <w:rPr>
-          <w:rFonts w:asciiTheme="minorBidi" w:hAnsiTheme="minorBidi" w:cstheme="minorBidi" w:hint="cs"/>
+          <w:rFonts w:asciiTheme="minorBidi" w:hAnsiTheme="minorBidi" w:cstheme="minorBidi"/>
           <w:sz w:val="24"/>
           <w:rtl/>
         </w:rPr>
@@ -4994,6 +5001,29 @@
         <w:spacing w:after="200" w:line="276" w:lineRule="auto"/>
         <w:jc w:val="both"/>
         <w:rPr>
+          <w:rFonts w:asciiTheme="minorBidi" w:hAnsiTheme="minorBidi" w:cstheme="minorBidi"/>
+          <w:b/>
+          <w:bCs/>
+          <w:i/>
+          <w:iCs/>
+          <w:sz w:val="24"/>
+          <w:u w:val="single"/>
+        </w:rPr>
+      </w:pPr>
+      <w:r>
+        <w:rPr>
+          <w:rFonts w:asciiTheme="minorBidi" w:hAnsiTheme="minorBidi" w:cstheme="minorBidi"/>
+          <w:b/>
+          <w:bCs/>
+          <w:i/>
+          <w:iCs/>
+          <w:sz w:val="24"/>
+          <w:u w:val="single"/>
+        </w:rPr>
+        <w:t>ArduPilotMega (APM)</w:t>
+      </w:r>
+      <w:r>
+        <w:rPr>
           <w:rFonts w:asciiTheme="minorBidi" w:hAnsiTheme="minorBidi" w:cstheme="minorBidi" w:hint="cs"/>
           <w:b/>
           <w:bCs/>
@@ -5001,29 +5031,6 @@
           <w:iCs/>
           <w:sz w:val="24"/>
           <w:u w:val="single"/>
-        </w:rPr>
-      </w:pPr>
-      <w:r>
-        <w:rPr>
-          <w:rFonts w:asciiTheme="minorBidi" w:hAnsiTheme="minorBidi" w:cstheme="minorBidi"/>
-          <w:b/>
-          <w:bCs/>
-          <w:i/>
-          <w:iCs/>
-          <w:sz w:val="24"/>
-          <w:u w:val="single"/>
-        </w:rPr>
-        <w:t>ArduPilotMega (APM)</w:t>
-      </w:r>
-      <w:r>
-        <w:rPr>
-          <w:rFonts w:asciiTheme="minorBidi" w:hAnsiTheme="minorBidi" w:cstheme="minorBidi" w:hint="cs"/>
-          <w:b/>
-          <w:bCs/>
-          <w:i/>
-          <w:iCs/>
-          <w:sz w:val="24"/>
-          <w:u w:val="single"/>
           <w:rtl/>
         </w:rPr>
         <w:t>:</w:t>
@@ -5035,7 +5042,7 @@
         <w:spacing w:after="200" w:line="276" w:lineRule="auto"/>
         <w:jc w:val="both"/>
         <w:rPr>
-          <w:rFonts w:asciiTheme="minorBidi" w:hAnsiTheme="minorBidi" w:cstheme="minorBidi" w:hint="cs"/>
+          <w:rFonts w:asciiTheme="minorBidi" w:hAnsiTheme="minorBidi" w:cstheme="minorBidi"/>
           <w:sz w:val="24"/>
           <w:rtl/>
         </w:rPr>
@@ -5123,7 +5130,7 @@
         <w:spacing w:after="200" w:line="276" w:lineRule="auto"/>
         <w:jc w:val="both"/>
         <w:rPr>
-          <w:rFonts w:asciiTheme="minorBidi" w:hAnsiTheme="minorBidi" w:cstheme="minorBidi" w:hint="cs"/>
+          <w:rFonts w:asciiTheme="minorBidi" w:hAnsiTheme="minorBidi" w:cstheme="minorBidi"/>
           <w:sz w:val="24"/>
           <w:rtl/>
         </w:rPr>
@@ -5139,6 +5146,47 @@
         <w:spacing w:line="360" w:lineRule="auto"/>
         <w:jc w:val="both"/>
         <w:rPr>
+          <w:rFonts w:asciiTheme="minorBidi" w:hAnsiTheme="minorBidi" w:cstheme="minorBidi"/>
+          <w:b/>
+          <w:bCs/>
+          <w:i/>
+          <w:iCs/>
+          <w:color w:val="141823"/>
+          <w:sz w:val="24"/>
+          <w:u w:val="single"/>
+          <w:shd w:val="clear" w:color="auto" w:fill="FFFFFF"/>
+        </w:rPr>
+      </w:pPr>
+      <w:r>
+        <w:rPr>
+          <w:rFonts w:asciiTheme="minorBidi" w:hAnsiTheme="minorBidi" w:cstheme="minorBidi"/>
+          <w:b/>
+          <w:bCs/>
+          <w:i/>
+          <w:iCs/>
+          <w:color w:val="141823"/>
+          <w:sz w:val="24"/>
+          <w:u w:val="single"/>
+          <w:shd w:val="clear" w:color="auto" w:fill="FFFFFF"/>
+        </w:rPr>
+        <w:t>DroneKit</w:t>
+      </w:r>
+      <w:r>
+        <w:rPr>
+          <w:rFonts w:asciiTheme="minorBidi" w:hAnsiTheme="minorBidi" w:cstheme="minorBidi"/>
+          <w:b/>
+          <w:bCs/>
+          <w:i/>
+          <w:iCs/>
+          <w:color w:val="141823"/>
+          <w:sz w:val="24"/>
+          <w:u w:val="single"/>
+          <w:shd w:val="clear" w:color="auto" w:fill="FFFFFF"/>
+        </w:rPr>
+        <w:t>-Python API</w:t>
+      </w:r>
+      <w:r>
+        <w:rPr>
           <w:rFonts w:asciiTheme="minorBidi" w:hAnsiTheme="minorBidi" w:cstheme="minorBidi" w:hint="cs"/>
           <w:b/>
           <w:bCs/>
@@ -5148,47 +5196,6 @@
           <w:sz w:val="24"/>
           <w:u w:val="single"/>
           <w:shd w:val="clear" w:color="auto" w:fill="FFFFFF"/>
-        </w:rPr>
-      </w:pPr>
-      <w:r>
-        <w:rPr>
-          <w:rFonts w:asciiTheme="minorBidi" w:hAnsiTheme="minorBidi" w:cstheme="minorBidi"/>
-          <w:b/>
-          <w:bCs/>
-          <w:i/>
-          <w:iCs/>
-          <w:color w:val="141823"/>
-          <w:sz w:val="24"/>
-          <w:u w:val="single"/>
-          <w:shd w:val="clear" w:color="auto" w:fill="FFFFFF"/>
-        </w:rPr>
-        <w:t>DroneKit</w:t>
-      </w:r>
-      <w:r>
-        <w:rPr>
-          <w:rFonts w:asciiTheme="minorBidi" w:hAnsiTheme="minorBidi" w:cstheme="minorBidi"/>
-          <w:b/>
-          <w:bCs/>
-          <w:i/>
-          <w:iCs/>
-          <w:color w:val="141823"/>
-          <w:sz w:val="24"/>
-          <w:u w:val="single"/>
-          <w:shd w:val="clear" w:color="auto" w:fill="FFFFFF"/>
-        </w:rPr>
-        <w:t>-Python API</w:t>
-      </w:r>
-      <w:r>
-        <w:rPr>
-          <w:rFonts w:asciiTheme="minorBidi" w:hAnsiTheme="minorBidi" w:cstheme="minorBidi" w:hint="cs"/>
-          <w:b/>
-          <w:bCs/>
-          <w:i/>
-          <w:iCs/>
-          <w:color w:val="141823"/>
-          <w:sz w:val="24"/>
-          <w:u w:val="single"/>
-          <w:shd w:val="clear" w:color="auto" w:fill="FFFFFF"/>
           <w:rtl/>
         </w:rPr>
         <w:t>:</w:t>
@@ -5200,7 +5207,7 @@
         <w:spacing w:line="276" w:lineRule="auto"/>
         <w:jc w:val="both"/>
         <w:rPr>
-          <w:rFonts w:asciiTheme="minorBidi" w:hAnsiTheme="minorBidi" w:cstheme="minorBidi" w:hint="cs"/>
+          <w:rFonts w:asciiTheme="minorBidi" w:hAnsiTheme="minorBidi" w:cstheme="minorBidi"/>
           <w:color w:val="141823"/>
           <w:sz w:val="24"/>
           <w:shd w:val="clear" w:color="auto" w:fill="FFFFFF"/>
@@ -5323,7 +5330,7 @@
         <w:spacing w:line="276" w:lineRule="auto"/>
         <w:jc w:val="both"/>
         <w:rPr>
-          <w:rFonts w:asciiTheme="minorBidi" w:hAnsiTheme="minorBidi" w:cstheme="minorBidi" w:hint="cs"/>
+          <w:rFonts w:asciiTheme="minorBidi" w:hAnsiTheme="minorBidi" w:cstheme="minorBidi"/>
           <w:color w:val="141823"/>
           <w:sz w:val="24"/>
           <w:shd w:val="clear" w:color="auto" w:fill="FFFFFF"/>
@@ -5350,7 +5357,7 @@
         <w:spacing w:line="276" w:lineRule="auto"/>
         <w:jc w:val="both"/>
         <w:rPr>
-          <w:rFonts w:asciiTheme="minorBidi" w:hAnsiTheme="minorBidi" w:cstheme="minorBidi" w:hint="cs"/>
+          <w:rFonts w:asciiTheme="minorBidi" w:hAnsiTheme="minorBidi" w:cstheme="minorBidi"/>
           <w:color w:val="141823"/>
           <w:sz w:val="24"/>
           <w:shd w:val="clear" w:color="auto" w:fill="FFFFFF"/>
@@ -5377,7 +5384,7 @@
         <w:spacing w:line="276" w:lineRule="auto"/>
         <w:jc w:val="both"/>
         <w:rPr>
-          <w:rFonts w:asciiTheme="minorBidi" w:hAnsiTheme="minorBidi" w:cstheme="minorBidi" w:hint="cs"/>
+          <w:rFonts w:asciiTheme="minorBidi" w:hAnsiTheme="minorBidi" w:cstheme="minorBidi"/>
           <w:color w:val="141823"/>
           <w:sz w:val="24"/>
           <w:shd w:val="clear" w:color="auto" w:fill="FFFFFF"/>
@@ -5404,7 +5411,7 @@
         <w:spacing w:line="276" w:lineRule="auto"/>
         <w:jc w:val="both"/>
         <w:rPr>
-          <w:rFonts w:asciiTheme="minorBidi" w:hAnsiTheme="minorBidi" w:cstheme="minorBidi" w:hint="cs"/>
+          <w:rFonts w:asciiTheme="minorBidi" w:hAnsiTheme="minorBidi" w:cstheme="minorBidi"/>
           <w:color w:val="141823"/>
           <w:sz w:val="24"/>
           <w:shd w:val="clear" w:color="auto" w:fill="FFFFFF"/>
@@ -5431,18 +5438,18 @@
         <w:spacing w:line="276" w:lineRule="auto"/>
         <w:jc w:val="both"/>
         <w:rPr>
+          <w:rFonts w:asciiTheme="minorBidi" w:hAnsiTheme="minorBidi" w:cstheme="minorBidi"/>
+          <w:color w:val="141823"/>
+          <w:sz w:val="24"/>
+          <w:shd w:val="clear" w:color="auto" w:fill="FFFFFF"/>
+        </w:rPr>
+      </w:pPr>
+      <w:r>
+        <w:rPr>
           <w:rFonts w:asciiTheme="minorBidi" w:hAnsiTheme="minorBidi" w:cstheme="minorBidi" w:hint="cs"/>
           <w:color w:val="141823"/>
           <w:sz w:val="24"/>
           <w:shd w:val="clear" w:color="auto" w:fill="FFFFFF"/>
-        </w:rPr>
-      </w:pPr>
-      <w:r>
-        <w:rPr>
-          <w:rFonts w:asciiTheme="minorBidi" w:hAnsiTheme="minorBidi" w:cstheme="minorBidi" w:hint="cs"/>
-          <w:color w:val="141823"/>
-          <w:sz w:val="24"/>
-          <w:shd w:val="clear" w:color="auto" w:fill="FFFFFF"/>
           <w:rtl/>
         </w:rPr>
         <w:t>שליחת פקודות שרירותיות לשליטה על תנועת הרחפן וחומרה נוספת במידה ויש.</w:t>
@@ -5452,7 +5459,7 @@
       <w:pPr>
         <w:spacing w:after="200" w:line="276" w:lineRule="auto"/>
         <w:rPr>
-          <w:rFonts w:asciiTheme="minorBidi" w:hAnsiTheme="minorBidi" w:cstheme="minorBidi" w:hint="cs"/>
+          <w:rFonts w:asciiTheme="minorBidi" w:hAnsiTheme="minorBidi" w:cstheme="minorBidi"/>
           <w:sz w:val="21"/>
           <w:szCs w:val="21"/>
         </w:rPr>
@@ -6523,7 +6530,6 @@
       <w:pPr>
         <w:jc w:val="left"/>
         <w:rPr>
-          <w:rFonts w:hint="cs"/>
           <w:rtl/>
         </w:rPr>
       </w:pPr>
@@ -7728,25 +7734,16 @@
                 <w:rFonts w:asciiTheme="minorBidi" w:hAnsiTheme="minorBidi"/>
                 <w:sz w:val="28"/>
                 <w:szCs w:val="28"/>
-                <w:rtl/>
               </w:rPr>
             </w:pPr>
-            <w:r>
-              <w:rPr>
-                <w:rFonts w:asciiTheme="minorBidi" w:hAnsiTheme="minorBidi" w:hint="cs"/>
-                <w:sz w:val="28"/>
-                <w:szCs w:val="28"/>
-                <w:rtl/>
-              </w:rPr>
-              <w:t>חיבור החיישן לבקר ה</w:t>
-            </w:r>
             <w:r>
               <w:rPr>
                 <w:rFonts w:asciiTheme="minorBidi" w:hAnsiTheme="minorBidi"/>
                 <w:sz w:val="28"/>
                 <w:szCs w:val="28"/>
-              </w:rPr>
-              <w:t>pixh</w:t>
+                <w:rtl/>
+              </w:rPr>
+              <w:t>חיבור חיישנים נוספים לבקר ה</w:t>
             </w:r>
             <w:r>
               <w:rPr>
@@ -7754,24 +7751,16 @@
                 <w:sz w:val="28"/>
                 <w:szCs w:val="28"/>
               </w:rPr>
-              <w:t>aw</w:t>
+              <w:t>pixhawk</w:t>
             </w:r>
             <w:r>
               <w:rPr>
                 <w:rFonts w:asciiTheme="minorBidi" w:hAnsiTheme="minorBidi"/>
                 <w:sz w:val="28"/>
                 <w:szCs w:val="28"/>
-              </w:rPr>
-              <w:t>k</w:t>
-            </w:r>
-            <w:r>
-              <w:rPr>
-                <w:rFonts w:asciiTheme="minorBidi" w:hAnsiTheme="minorBidi" w:hint="cs"/>
-                <w:sz w:val="28"/>
-                <w:szCs w:val="28"/>
-                <w:rtl/>
-              </w:rPr>
-              <w:t xml:space="preserve"> ופקודות תזוזה של הרחפן</w:t>
+                <w:rtl/>
+              </w:rPr>
+              <w:t>. בדיקה והמשך פיתוח אלגוריתם להימנעות ממכשולים.</w:t>
             </w:r>
           </w:p>
           <w:p>
@@ -7786,12 +7775,30 @@
             </w:pPr>
             <w:r>
               <w:rPr>
+                <w:rFonts w:asciiTheme="minorBidi" w:hAnsiTheme="minorBidi"/>
+                <w:sz w:val="28"/>
+                <w:szCs w:val="28"/>
+                <w:rtl/>
+              </w:rPr>
+              <w:t xml:space="preserve">מימוש אלגוריתם להזזת הרחפן המוחלף </w:t>
+            </w:r>
+            <w:r>
+              <w:rPr>
                 <w:rFonts w:asciiTheme="minorBidi" w:hAnsiTheme="minorBidi" w:hint="cs"/>
                 <w:sz w:val="28"/>
                 <w:szCs w:val="28"/>
                 <w:rtl/>
               </w:rPr>
-              <w:t>מימוש אלגוריתם להזזת הרחפן המוחלף לרחפן המחליף ע"י ה</w:t>
+              <w:t>מן ה</w:t>
+            </w:r>
+            <w:r>
+              <w:rPr>
+                <w:rFonts w:asciiTheme="minorBidi" w:hAnsiTheme="minorBidi"/>
+                <w:sz w:val="28"/>
+                <w:szCs w:val="28"/>
+                <w:rtl/>
+              </w:rPr>
+              <w:t xml:space="preserve">רחפן המחליף </w:t>
             </w:r>
             <w:r>
               <w:rPr>
@@ -7800,16 +7807,16 @@
                 <w:szCs w:val="28"/>
                 <w:rtl/>
               </w:rPr>
-              <w:t>י</w:t>
-            </w:r>
-            <w:r>
-              <w:rPr>
-                <w:rFonts w:asciiTheme="minorBidi" w:hAnsiTheme="minorBidi" w:hint="cs"/>
+              <w:t>על מנת ל</w:t>
+            </w:r>
+            <w:r>
+              <w:rPr>
+                <w:rFonts w:asciiTheme="minorBidi" w:hAnsiTheme="minorBidi"/>
                 <w:sz w:val="28"/>
                 <w:szCs w:val="28"/>
                 <w:rtl/>
               </w:rPr>
-              <w:t>מנעות מהתנגשות.</w:t>
+              <w:t>הימנע מהתנגשות.</w:t>
             </w:r>
           </w:p>
         </w:tc>
@@ -8181,21 +8188,6 @@
     <w:p>
       <w:pPr>
         <w:spacing w:line="360" w:lineRule="auto"/>
-        <w:rPr>
-          <w:rFonts w:asciiTheme="minorBidi" w:hAnsiTheme="minorBidi" w:cstheme="minorBidi"/>
-          <w:b/>
-          <w:bCs/>
-          <w:sz w:val="28"/>
-          <w:szCs w:val="28"/>
-          <w:u w:val="single"/>
-          <w:rtl/>
-        </w:rPr>
-      </w:pPr>
-    </w:p>
-    <w:p>
-      <w:pPr>
-        <w:spacing w:line="360" w:lineRule="auto"/>
-        <w:jc w:val="both"/>
         <w:rPr>
           <w:rFonts w:asciiTheme="minorBidi" w:hAnsiTheme="minorBidi" w:cstheme="minorBidi"/>
           <w:b/>
@@ -8604,6 +8596,15 @@
               </w:rPr>
               <w:t xml:space="preserve"> עם הצוות המקביל</w:t>
             </w:r>
+            <w:r>
+              <w:rPr>
+                <w:rFonts w:asciiTheme="minorBidi" w:hAnsiTheme="minorBidi" w:hint="cs"/>
+                <w:sz w:val="24"/>
+                <w:szCs w:val="24"/>
+                <w:rtl/>
+              </w:rPr>
+              <w:t>.</w:t>
+            </w:r>
           </w:p>
         </w:tc>
       </w:tr>
@@ -8726,7 +8727,25 @@
                 <w:szCs w:val="24"/>
                 <w:rtl/>
               </w:rPr>
-              <w:t>שימוש בסימולציות וקביעת זמן שימוש ברחפן מראש</w:t>
+              <w:t xml:space="preserve">קביעת זמן שימוש ברחפן </w:t>
+            </w:r>
+            <w:r>
+              <w:rPr>
+                <w:rFonts w:asciiTheme="minorBidi" w:hAnsiTheme="minorBidi" w:hint="cs"/>
+                <w:sz w:val="24"/>
+                <w:szCs w:val="24"/>
+                <w:rtl/>
+              </w:rPr>
+              <w:t xml:space="preserve">מספיק זמן </w:t>
+            </w:r>
+            <w:r>
+              <w:rPr>
+                <w:rFonts w:asciiTheme="minorBidi" w:hAnsiTheme="minorBidi"/>
+                <w:sz w:val="24"/>
+                <w:szCs w:val="24"/>
+                <w:rtl/>
+              </w:rPr>
+              <w:t>מראש</w:t>
             </w:r>
           </w:p>
         </w:tc>
@@ -8768,9 +8787,8 @@
           </w:tcPr>
           <w:p>
             <w:pPr>
-              <w:jc w:val="both"/>
-              <w:rPr>
-                <w:rFonts w:asciiTheme="minorBidi" w:hAnsiTheme="minorBidi"/>
+              <w:rPr>
+                <w:rFonts w:asciiTheme="minorBidi" w:hAnsiTheme="minorBidi" w:hint="cs"/>
                 <w:sz w:val="24"/>
                 <w:szCs w:val="24"/>
                 <w:rtl/>
@@ -8783,7 +8801,43 @@
                 <w:szCs w:val="24"/>
                 <w:rtl/>
               </w:rPr>
-              <w:t xml:space="preserve">שילוב החיישן לבקר ה </w:t>
+              <w:t>חיבור</w:t>
+            </w:r>
+            <w:r>
+              <w:rPr>
+                <w:rFonts w:asciiTheme="minorBidi" w:hAnsiTheme="minorBidi" w:hint="cs"/>
+                <w:sz w:val="24"/>
+                <w:szCs w:val="24"/>
+                <w:rtl/>
+              </w:rPr>
+              <w:t xml:space="preserve"> החיישן </w:t>
+            </w:r>
+            <w:r>
+              <w:rPr>
+                <w:rFonts w:asciiTheme="minorBidi" w:hAnsiTheme="minorBidi" w:hint="cs"/>
+                <w:sz w:val="24"/>
+                <w:szCs w:val="24"/>
+                <w:rtl/>
+              </w:rPr>
+              <w:t xml:space="preserve">לא מתאים </w:t>
+            </w:r>
+            <w:r>
+              <w:rPr>
+                <w:rFonts w:asciiTheme="minorBidi" w:hAnsiTheme="minorBidi" w:hint="cs"/>
+                <w:sz w:val="24"/>
+                <w:szCs w:val="24"/>
+                <w:rtl/>
+              </w:rPr>
+              <w:t>לבקר ה</w:t>
+            </w:r>
+            <w:r>
+              <w:rPr>
+                <w:rFonts w:asciiTheme="minorBidi" w:hAnsiTheme="minorBidi" w:hint="cs"/>
+                <w:sz w:val="24"/>
+                <w:szCs w:val="24"/>
+                <w:rtl/>
+              </w:rPr>
+              <w:t>-</w:t>
             </w:r>
             <w:r>
               <w:rPr>
@@ -8811,12 +8865,21 @@
             </w:pPr>
             <w:r>
               <w:rPr>
+                <w:rFonts w:asciiTheme="minorBidi" w:hAnsiTheme="minorBidi" w:hint="cs"/>
+                <w:sz w:val="24"/>
+                <w:szCs w:val="24"/>
+                <w:rtl/>
+              </w:rPr>
+              <w:t>2</w:t>
+            </w:r>
+            <w:r>
+              <w:rPr>
                 <w:rFonts w:asciiTheme="minorBidi" w:hAnsiTheme="minorBidi"/>
                 <w:sz w:val="24"/>
                 <w:szCs w:val="24"/>
                 <w:rtl/>
               </w:rPr>
-              <w:t>4/5</w:t>
+              <w:t>/5</w:t>
             </w:r>
           </w:p>
         </w:tc>
@@ -8831,42 +8894,16 @@
                 <w:rFonts w:asciiTheme="minorBidi" w:hAnsiTheme="minorBidi"/>
                 <w:sz w:val="24"/>
                 <w:szCs w:val="24"/>
-                <w:rtl/>
               </w:rPr>
             </w:pPr>
             <w:r>
               <w:rPr>
-                <w:rFonts w:asciiTheme="minorBidi" w:hAnsiTheme="minorBidi"/>
+                <w:rFonts w:asciiTheme="minorBidi" w:hAnsiTheme="minorBidi" w:hint="cs"/>
                 <w:sz w:val="24"/>
                 <w:szCs w:val="24"/>
                 <w:rtl/>
               </w:rPr>
-              <w:t xml:space="preserve">קריאה מרובה של החומר וצפייה בקודים ב </w:t>
-            </w:r>
-            <w:r>
-              <w:rPr>
-                <w:rFonts w:asciiTheme="minorBidi" w:hAnsiTheme="minorBidi"/>
-                <w:sz w:val="24"/>
-                <w:szCs w:val="24"/>
-              </w:rPr>
-              <w:t>github</w:t>
-            </w:r>
-            <w:r>
-              <w:rPr>
-                <w:rFonts w:asciiTheme="minorBidi" w:hAnsiTheme="minorBidi" w:hint="cs"/>
-                <w:sz w:val="24"/>
-                <w:szCs w:val="24"/>
-                <w:rtl/>
-              </w:rPr>
-              <w:t xml:space="preserve"> עבור בקר ה </w:t>
-            </w:r>
-            <w:r>
-              <w:rPr>
-                <w:rFonts w:asciiTheme="minorBidi" w:hAnsiTheme="minorBidi"/>
-                <w:sz w:val="24"/>
-                <w:szCs w:val="24"/>
-              </w:rPr>
-              <w:t>arduino</w:t>
+              <w:t>מחקר מראש על החיישן, חיבוריו ואופן פעולתו.</w:t>
             </w:r>
           </w:p>
         </w:tc>
@@ -8883,7 +8920,7 @@
           <w:p>
             <w:pPr>
               <w:rPr>
-                <w:rFonts w:asciiTheme="minorBidi" w:hAnsiTheme="minorBidi"/>
+                <w:rFonts w:asciiTheme="minorBidi" w:hAnsiTheme="minorBidi" w:hint="cs"/>
                 <w:b/>
                 <w:bCs/>
                 <w:sz w:val="24"/>
@@ -8912,7 +8949,7 @@
           <w:p>
             <w:pPr>
               <w:rPr>
-                <w:rFonts w:asciiTheme="minorBidi" w:hAnsiTheme="minorBidi"/>
+                <w:rFonts w:asciiTheme="minorBidi" w:hAnsiTheme="minorBidi" w:hint="cs"/>
                 <w:sz w:val="24"/>
                 <w:szCs w:val="24"/>
                 <w:rtl/>
@@ -8925,42 +8962,7 @@
                 <w:szCs w:val="24"/>
                 <w:rtl/>
               </w:rPr>
-              <w:t xml:space="preserve">סביבת עבודה חדשה שמצריך </w:t>
-            </w:r>
-            <w:r>
-              <w:rPr>
-                <w:rFonts w:asciiTheme="minorBidi" w:hAnsiTheme="minorBidi" w:hint="cs"/>
-                <w:sz w:val="24"/>
-                <w:szCs w:val="24"/>
-                <w:rtl/>
-              </w:rPr>
-              <w:t xml:space="preserve"> בקר </w:t>
-            </w:r>
-            <w:r>
-              <w:rPr>
-                <w:rFonts w:asciiTheme="minorBidi" w:hAnsiTheme="minorBidi" w:hint="cs"/>
-                <w:sz w:val="24"/>
-                <w:szCs w:val="24"/>
-                <w:rtl/>
-              </w:rPr>
-              <w:t>ה</w:t>
-            </w:r>
-            <w:r>
-              <w:rPr>
-                <w:rFonts w:asciiTheme="minorBidi" w:hAnsiTheme="minorBidi" w:hint="cs"/>
-                <w:sz w:val="24"/>
-                <w:szCs w:val="24"/>
-                <w:rtl/>
-              </w:rPr>
-              <w:t>-</w:t>
-            </w:r>
-            <w:r>
-              <w:rPr>
-                <w:rFonts w:asciiTheme="minorBidi" w:hAnsiTheme="minorBidi"/>
-                <w:sz w:val="24"/>
-                <w:szCs w:val="24"/>
-              </w:rPr>
-              <w:t xml:space="preserve"> Pixhawk</w:t>
+              <w:t>בעיה בהוספת החיישנים לתוכנה בעזרתה נבצע את הסימולציות</w:t>
             </w:r>
           </w:p>
         </w:tc>
@@ -8972,7 +8974,7 @@
           <w:p>
             <w:pPr>
               <w:rPr>
-                <w:rFonts w:asciiTheme="minorBidi" w:hAnsiTheme="minorBidi"/>
+                <w:rFonts w:asciiTheme="minorBidi" w:hAnsiTheme="minorBidi" w:hint="cs"/>
                 <w:sz w:val="24"/>
                 <w:szCs w:val="24"/>
                 <w:rtl/>
@@ -8985,7 +8987,7 @@
                 <w:szCs w:val="24"/>
                 <w:rtl/>
               </w:rPr>
-              <w:t>3/5</w:t>
+              <w:t>4/5</w:t>
             </w:r>
           </w:p>
         </w:tc>
@@ -8996,14 +8998,30 @@
           </w:tcPr>
           <w:p>
             <w:pPr>
-              <w:jc w:val="both"/>
+              <w:rPr>
+                <w:rFonts w:asciiTheme="minorBidi" w:hAnsiTheme="minorBidi" w:hint="cs"/>
+                <w:sz w:val="24"/>
+                <w:szCs w:val="24"/>
+                <w:rtl/>
+              </w:rPr>
+            </w:pPr>
+            <w:r>
               <w:rPr>
                 <w:rFonts w:asciiTheme="minorBidi" w:hAnsiTheme="minorBidi"/>
                 <w:sz w:val="24"/>
                 <w:szCs w:val="24"/>
                 <w:rtl/>
               </w:rPr>
-            </w:pPr>
+              <w:t xml:space="preserve">קריאה מרובה של החומר וצפייה בקודים ב </w:t>
+            </w:r>
+            <w:r>
+              <w:rPr>
+                <w:rFonts w:asciiTheme="minorBidi" w:hAnsiTheme="minorBidi"/>
+                <w:sz w:val="24"/>
+                <w:szCs w:val="24"/>
+              </w:rPr>
+              <w:t>github</w:t>
+            </w:r>
             <w:r>
               <w:rPr>
                 <w:rFonts w:asciiTheme="minorBidi" w:hAnsiTheme="minorBidi" w:hint="cs"/>
@@ -9011,7 +9029,15 @@
                 <w:szCs w:val="24"/>
                 <w:rtl/>
               </w:rPr>
-              <w:t xml:space="preserve"> </w:t>
+              <w:t xml:space="preserve"> עבור בקר ה </w:t>
+            </w:r>
+            <w:r>
+              <w:rPr>
+                <w:rFonts w:asciiTheme="minorBidi" w:hAnsiTheme="minorBidi"/>
+                <w:sz w:val="24"/>
+                <w:szCs w:val="24"/>
+              </w:rPr>
+              <w:t>arduino</w:t>
             </w:r>
             <w:r>
               <w:rPr>
@@ -9020,33 +9046,7 @@
                 <w:szCs w:val="24"/>
                 <w:rtl/>
               </w:rPr>
-              <w:t xml:space="preserve">למידה על בקר </w:t>
-            </w:r>
-            <w:r>
-              <w:rPr>
-                <w:rFonts w:asciiTheme="minorBidi" w:hAnsiTheme="minorBidi" w:hint="cs"/>
-                <w:sz w:val="24"/>
-                <w:szCs w:val="24"/>
-                <w:rtl/>
-              </w:rPr>
-              <w:t>ה-</w:t>
-            </w:r>
-            <w:r>
-              <w:rPr>
-                <w:rFonts w:asciiTheme="minorBidi" w:hAnsiTheme="minorBidi"/>
-                <w:sz w:val="24"/>
-                <w:szCs w:val="24"/>
-              </w:rPr>
-              <w:t>Pixhawk</w:t>
-            </w:r>
-            <w:r>
-              <w:rPr>
-                <w:rFonts w:asciiTheme="minorBidi" w:hAnsiTheme="minorBidi" w:hint="cs"/>
-                <w:sz w:val="24"/>
-                <w:szCs w:val="24"/>
-                <w:rtl/>
-              </w:rPr>
-              <w:t xml:space="preserve"> ואופן פעולתו.</w:t>
+              <w:t>. בקשת עזרה מחברי הצוות היותר מנוסים עם תוכנה זו.</w:t>
             </w:r>
           </w:p>
         </w:tc>
@@ -9105,34 +9105,7 @@
                 <w:szCs w:val="24"/>
                 <w:rtl/>
               </w:rPr>
-              <w:t>למידת</w:t>
-            </w:r>
-            <w:r>
-              <w:rPr>
-                <w:rFonts w:asciiTheme="minorBidi" w:hAnsiTheme="minorBidi" w:hint="cs"/>
-                <w:sz w:val="24"/>
-                <w:szCs w:val="24"/>
-                <w:rtl/>
-              </w:rPr>
-              <w:t xml:space="preserve"> אמולטור לעבודה עם </w:t>
-            </w:r>
-            <w:r>
-              <w:rPr>
-                <w:rFonts w:asciiTheme="minorBidi" w:hAnsiTheme="minorBidi" w:hint="cs"/>
-                <w:sz w:val="24"/>
-                <w:szCs w:val="24"/>
-                <w:rtl/>
-              </w:rPr>
-              <w:t>ה</w:t>
-            </w:r>
-            <w:r>
-              <w:rPr>
-                <w:rFonts w:asciiTheme="minorBidi" w:hAnsiTheme="minorBidi" w:hint="cs"/>
-                <w:sz w:val="24"/>
-                <w:szCs w:val="24"/>
-                <w:rtl/>
-              </w:rPr>
-              <w:t>רחפן והוספת החיישנים בעבודה שלנו לאמולטור.</w:t>
+              <w:t>חוסר ידע באמולטור המתאים לרחפן וסביבות העבודה שלו.</w:t>
             </w:r>
           </w:p>
         </w:tc>
@@ -9182,7 +9155,25 @@
                 <w:szCs w:val="24"/>
                 <w:rtl/>
               </w:rPr>
-              <w:t>קריאה על האמולטור ובדיקה יסודית על הצורך בו והוספת החיישנים בו לרחפן</w:t>
+              <w:t>למידת האמולטור וסביבות העבודה</w:t>
+            </w:r>
+            <w:r>
+              <w:rPr>
+                <w:rFonts w:asciiTheme="minorBidi" w:hAnsiTheme="minorBidi" w:hint="cs"/>
+                <w:sz w:val="24"/>
+                <w:szCs w:val="24"/>
+                <w:rtl/>
+              </w:rPr>
+              <w:t xml:space="preserve"> של הרחפן</w:t>
+            </w:r>
+            <w:r>
+              <w:rPr>
+                <w:rFonts w:asciiTheme="minorBidi" w:hAnsiTheme="minorBidi" w:hint="cs"/>
+                <w:sz w:val="24"/>
+                <w:szCs w:val="24"/>
+                <w:rtl/>
+              </w:rPr>
+              <w:t>.</w:t>
             </w:r>
           </w:p>
         </w:tc>
@@ -9228,7 +9219,7 @@
           <w:p>
             <w:pPr>
               <w:rPr>
-                <w:rFonts w:asciiTheme="minorBidi" w:hAnsiTheme="minorBidi" w:hint="cs"/>
+                <w:rFonts w:asciiTheme="minorBidi" w:hAnsiTheme="minorBidi"/>
                 <w:sz w:val="24"/>
                 <w:szCs w:val="24"/>
                 <w:rtl/>
@@ -9253,7 +9244,7 @@
           <w:p>
             <w:pPr>
               <w:rPr>
-                <w:rFonts w:asciiTheme="minorBidi" w:hAnsiTheme="minorBidi" w:hint="cs"/>
+                <w:rFonts w:asciiTheme="minorBidi" w:hAnsiTheme="minorBidi"/>
                 <w:sz w:val="24"/>
                 <w:szCs w:val="24"/>
                 <w:rtl/>
@@ -9278,7 +9269,7 @@
           <w:p>
             <w:pPr>
               <w:rPr>
-                <w:rFonts w:asciiTheme="minorBidi" w:hAnsiTheme="minorBidi" w:hint="cs"/>
+                <w:rFonts w:asciiTheme="minorBidi" w:hAnsiTheme="minorBidi"/>
                 <w:sz w:val="24"/>
                 <w:szCs w:val="24"/>
                 <w:rtl/>
@@ -9337,12 +9328,29 @@
           <w:p>
             <w:pPr>
               <w:rPr>
+                <w:rFonts w:asciiTheme="minorBidi" w:hAnsiTheme="minorBidi" w:hint="cs"/>
+                <w:sz w:val="24"/>
+                <w:szCs w:val="24"/>
+                <w:rtl/>
+              </w:rPr>
+            </w:pPr>
+            <w:r>
+              <w:rPr>
+                <w:rFonts w:asciiTheme="minorBidi" w:hAnsiTheme="minorBidi" w:hint="cs"/>
+                <w:sz w:val="24"/>
+                <w:szCs w:val="24"/>
+                <w:rtl/>
+              </w:rPr>
+              <w:t>חוסר ידע בבקר ה-</w:t>
+            </w:r>
+            <w:r>
+              <w:rPr>
                 <w:rFonts w:asciiTheme="minorBidi" w:hAnsiTheme="minorBidi"/>
                 <w:sz w:val="24"/>
                 <w:szCs w:val="24"/>
-                <w:rtl/>
-              </w:rPr>
-            </w:pPr>
+              </w:rPr>
+              <w:t>Pixhawk</w:t>
+            </w:r>
             <w:r>
               <w:rPr>
                 <w:rFonts w:asciiTheme="minorBidi" w:hAnsiTheme="minorBidi" w:hint="cs"/>
@@ -9350,7 +9358,7 @@
                 <w:szCs w:val="24"/>
                 <w:rtl/>
               </w:rPr>
-              <w:t>העברת פקודות מהבקר לרחפן וביצועם</w:t>
+              <w:t xml:space="preserve"> ואופן פעולתו עם הרחפן.</w:t>
             </w:r>
           </w:p>
         </w:tc>
@@ -9375,7 +9383,7 @@
                 <w:szCs w:val="24"/>
                 <w:rtl/>
               </w:rPr>
-              <w:t>3/5</w:t>
+              <w:t>4/5</w:t>
             </w:r>
           </w:p>
         </w:tc>
@@ -9400,7 +9408,7 @@
                 <w:szCs w:val="24"/>
                 <w:rtl/>
               </w:rPr>
-              <w:t>למידת הפקודות שדרכן הבקר מתקשר עם חומרת הרחפן</w:t>
+              <w:t>למידת הפקודות שדרכן הבקר מתקשר עם חומרת הרחפן, אופן העברתן וביצוען.</w:t>
             </w:r>
           </w:p>
         </w:tc>
@@ -9509,25 +9517,7 @@
                 <w:szCs w:val="24"/>
                 <w:rtl/>
               </w:rPr>
-              <w:t>תלות בצוות אחר אשר מפתח את השרת.</w:t>
-            </w:r>
-            <w:r>
-              <w:rPr>
-                <w:rFonts w:asciiTheme="minorBidi" w:hAnsiTheme="minorBidi"/>
-                <w:sz w:val="24"/>
-                <w:szCs w:val="24"/>
-                <w:rtl/>
-              </w:rPr>
-              <w:br/>
-            </w:r>
-            <w:r>
-              <w:rPr>
-                <w:rFonts w:asciiTheme="minorBidi" w:hAnsiTheme="minorBidi" w:hint="cs"/>
-                <w:sz w:val="24"/>
-                <w:szCs w:val="24"/>
-                <w:rtl/>
-              </w:rPr>
-              <w:t>ניתן נקודות ציון משלנו במקום</w:t>
+              <w:t>תלות בצוות אחר אשר מפתח את צד השרת. ניתן נקודות ציון משלנו במקום לביצוע הניסויים.</w:t>
             </w:r>
           </w:p>
         </w:tc>
@@ -9611,7 +9601,16 @@
                 <w:szCs w:val="24"/>
                 <w:rtl/>
               </w:rPr>
-              <w:t>2/5</w:t>
+              <w:t>3</w:t>
+            </w:r>
+            <w:r>
+              <w:rPr>
+                <w:rFonts w:asciiTheme="minorBidi" w:hAnsiTheme="minorBidi" w:hint="cs"/>
+                <w:sz w:val="24"/>
+                <w:szCs w:val="24"/>
+                <w:rtl/>
+              </w:rPr>
+              <w:t>/5</w:t>
             </w:r>
           </w:p>
         </w:tc>
@@ -9636,7 +9635,7 @@
                 <w:szCs w:val="24"/>
                 <w:rtl/>
               </w:rPr>
-              <w:t>הרצת בדיקות וסימולציות יבשות לפני הפעלה על רחפן באוויר</w:t>
+              <w:t>הרצת בדיקות וסימולציות יבשות לפני ביצוע ניסויים חיים עם הרחפן.</w:t>
             </w:r>
           </w:p>
         </w:tc>
@@ -9720,7 +9719,16 @@
                 <w:szCs w:val="24"/>
                 <w:rtl/>
               </w:rPr>
-              <w:t>3/5</w:t>
+              <w:t>2</w:t>
+            </w:r>
+            <w:r>
+              <w:rPr>
+                <w:rFonts w:asciiTheme="minorBidi" w:hAnsiTheme="minorBidi" w:hint="cs"/>
+                <w:sz w:val="24"/>
+                <w:szCs w:val="24"/>
+                <w:rtl/>
+              </w:rPr>
+              <w:t>/5</w:t>
             </w:r>
           </w:p>
         </w:tc>
@@ -9745,7 +9753,7 @@
                 <w:szCs w:val="24"/>
                 <w:rtl/>
               </w:rPr>
-              <w:t>משימות מוגדרות ושונות לחברי הצוות לייעול הפרוייקט</w:t>
+              <w:t>משימות מוגדרות ושונות לחברי הצוות לייעול העבודה בפרויקט</w:t>
             </w:r>
           </w:p>
         </w:tc>
@@ -9762,7 +9770,7 @@
           <w:p>
             <w:pPr>
               <w:rPr>
-                <w:rFonts w:asciiTheme="minorBidi" w:hAnsiTheme="minorBidi" w:hint="cs"/>
+                <w:rFonts w:asciiTheme="minorBidi" w:hAnsiTheme="minorBidi"/>
                 <w:b/>
                 <w:bCs/>
                 <w:sz w:val="24"/>
@@ -9871,7 +9879,7 @@
           <w:p>
             <w:pPr>
               <w:rPr>
-                <w:rFonts w:asciiTheme="minorBidi" w:hAnsiTheme="minorBidi" w:hint="cs"/>
+                <w:rFonts w:asciiTheme="minorBidi" w:hAnsiTheme="minorBidi"/>
                 <w:b/>
                 <w:bCs/>
                 <w:sz w:val="24"/>
@@ -9900,7 +9908,7 @@
           <w:p>
             <w:pPr>
               <w:rPr>
-                <w:rFonts w:asciiTheme="minorBidi" w:hAnsiTheme="minorBidi" w:hint="cs"/>
+                <w:rFonts w:asciiTheme="minorBidi" w:hAnsiTheme="minorBidi"/>
                 <w:sz w:val="24"/>
                 <w:szCs w:val="24"/>
                 <w:rtl/>
@@ -9925,12 +9933,21 @@
           <w:p>
             <w:pPr>
               <w:rPr>
+                <w:rFonts w:asciiTheme="minorBidi" w:hAnsiTheme="minorBidi"/>
+                <w:sz w:val="24"/>
+                <w:szCs w:val="24"/>
+                <w:rtl/>
+              </w:rPr>
+            </w:pPr>
+            <w:r>
+              <w:rPr>
                 <w:rFonts w:asciiTheme="minorBidi" w:hAnsiTheme="minorBidi" w:hint="cs"/>
                 <w:sz w:val="24"/>
                 <w:szCs w:val="24"/>
                 <w:rtl/>
               </w:rPr>
-            </w:pPr>
+              <w:t>5</w:t>
+            </w:r>
             <w:r>
               <w:rPr>
                 <w:rFonts w:asciiTheme="minorBidi" w:hAnsiTheme="minorBidi" w:hint="cs"/>
@@ -9938,7 +9955,7 @@
                 <w:szCs w:val="24"/>
                 <w:rtl/>
               </w:rPr>
-              <w:t>4/5</w:t>
+              <w:t>/5</w:t>
             </w:r>
           </w:p>
         </w:tc>
@@ -9950,7 +9967,7 @@
           <w:p>
             <w:pPr>
               <w:rPr>
-                <w:rFonts w:asciiTheme="minorBidi" w:hAnsiTheme="minorBidi" w:hint="cs"/>
+                <w:rFonts w:asciiTheme="minorBidi" w:hAnsiTheme="minorBidi"/>
                 <w:sz w:val="24"/>
                 <w:szCs w:val="24"/>
                 <w:rtl/>
@@ -9986,58 +10003,6 @@
         </w:tc>
       </w:tr>
     </w:tbl>
-    <w:p>
-      <w:pPr>
-        <w:spacing w:line="360" w:lineRule="auto"/>
-        <w:rPr>
-          <w:rFonts w:asciiTheme="minorBidi" w:hAnsiTheme="minorBidi" w:cstheme="minorBidi"/>
-          <w:b/>
-          <w:bCs/>
-          <w:sz w:val="28"/>
-          <w:szCs w:val="28"/>
-          <w:u w:val="single"/>
-          <w:rtl/>
-        </w:rPr>
-      </w:pPr>
-    </w:p>
-    <w:p>
-      <w:pPr>
-        <w:bidi w:val="0"/>
-        <w:jc w:val="left"/>
-        <w:rPr>
-          <w:rFonts w:asciiTheme="minorBidi" w:hAnsiTheme="minorBidi" w:cstheme="minorBidi"/>
-          <w:b/>
-          <w:bCs/>
-          <w:sz w:val="28"/>
-          <w:szCs w:val="28"/>
-        </w:rPr>
-      </w:pPr>
-      <w:r>
-        <w:rPr>
-          <w:rFonts w:asciiTheme="minorBidi" w:hAnsiTheme="minorBidi" w:cstheme="minorBidi"/>
-          <w:b/>
-          <w:bCs/>
-          <w:sz w:val="28"/>
-          <w:szCs w:val="28"/>
-          <w:rtl/>
-        </w:rPr>
-        <w:br w:type="page"/>
-      </w:r>
-    </w:p>
-    <w:p>
-      <w:pPr>
-        <w:spacing w:line="360" w:lineRule="auto"/>
-        <w:rPr>
-          <w:rFonts w:asciiTheme="minorBidi" w:hAnsiTheme="minorBidi" w:cstheme="minorBidi"/>
-          <w:b/>
-          <w:bCs/>
-          <w:sz w:val="28"/>
-          <w:szCs w:val="28"/>
-          <w:u w:val="single"/>
-          <w:rtl/>
-        </w:rPr>
-      </w:pPr>
-    </w:p>
     <w:p>
       <w:pPr>
         <w:pStyle w:val="2"/>
@@ -10060,6 +10025,7 @@
           <w:szCs w:val="30"/>
           <w:rtl/>
         </w:rPr>
+        <w:lastRenderedPageBreak/>
         <w:t>טבלת דרישות</w:t>
       </w:r>
     </w:p>
@@ -11283,7 +11249,7 @@
                   <a:blip r:embed="rId1">
                     <a:extLst>
                       <a:ext uri="{28A0092B-C50C-407E-A947-70E740481C1C}">
-                        <a14:useLocalDpi xmlns:a14="http://schemas.microsoft.com/office/drawing/2010/main" xmlns:wps="http://schemas.microsoft.com/office/word/2010/wordprocessingShape" xmlns:wpi="http://schemas.microsoft.com/office/word/2010/wordprocessingInk" xmlns:wpg="http://schemas.microsoft.com/office/word/2010/wordprocessingGroup" xmlns:w15="http://schemas.microsoft.com/office/word/2012/wordml" xmlns:w14="http://schemas.microsoft.com/office/word/2010/wordml" xmlns:w="http://schemas.openxmlformats.org/wordprocessingml/2006/main" xmlns:w10="urn:schemas-microsoft-com:office:word" xmlns:wp14="http://schemas.microsoft.com/office/word/2010/wordprocessingDrawing" xmlns:v="urn:schemas-microsoft-com:vml" xmlns:o="urn:schemas-microsoft-com:office:office" xmlns:mc="http://schemas.openxmlformats.org/markup-compatibility/2006" xmlns:wpc="http://schemas.microsoft.com/office/word/2010/wordprocessingCanvas" xmlns="" val="0"/>
+                        <a14:useLocalDpi xmlns="" xmlns:wpc="http://schemas.microsoft.com/office/word/2010/wordprocessingCanvas" xmlns:mc="http://schemas.openxmlformats.org/markup-compatibility/2006" xmlns:o="urn:schemas-microsoft-com:office:office" xmlns:v="urn:schemas-microsoft-com:vml" xmlns:wp14="http://schemas.microsoft.com/office/word/2010/wordprocessingDrawing" xmlns:w10="urn:schemas-microsoft-com:office:word" xmlns:w="http://schemas.openxmlformats.org/wordprocessingml/2006/main" xmlns:w14="http://schemas.microsoft.com/office/word/2010/wordml" xmlns:w15="http://schemas.microsoft.com/office/word/2012/wordml" xmlns:wpg="http://schemas.microsoft.com/office/word/2010/wordprocessingGroup" xmlns:wpi="http://schemas.microsoft.com/office/word/2010/wordprocessingInk" xmlns:wps="http://schemas.microsoft.com/office/word/2010/wordprocessingShape" xmlns:a14="http://schemas.microsoft.com/office/drawing/2010/main" val="0"/>
                       </a:ext>
                     </a:extLst>
                   </a:blip>
@@ -11401,7 +11367,7 @@
                   <a:blip r:embed="rId1">
                     <a:extLst>
                       <a:ext uri="{28A0092B-C50C-407E-A947-70E740481C1C}">
-                        <a14:useLocalDpi xmlns:a14="http://schemas.microsoft.com/office/drawing/2010/main" xmlns:wps="http://schemas.microsoft.com/office/word/2010/wordprocessingShape" xmlns:wpi="http://schemas.microsoft.com/office/word/2010/wordprocessingInk" xmlns:wpg="http://schemas.microsoft.com/office/word/2010/wordprocessingGroup" xmlns:w15="http://schemas.microsoft.com/office/word/2012/wordml" xmlns:w14="http://schemas.microsoft.com/office/word/2010/wordml" xmlns:w="http://schemas.openxmlformats.org/wordprocessingml/2006/main" xmlns:w10="urn:schemas-microsoft-com:office:word" xmlns:wp14="http://schemas.microsoft.com/office/word/2010/wordprocessingDrawing" xmlns:v="urn:schemas-microsoft-com:vml" xmlns:o="urn:schemas-microsoft-com:office:office" xmlns:mc="http://schemas.openxmlformats.org/markup-compatibility/2006" xmlns:wpc="http://schemas.microsoft.com/office/word/2010/wordprocessingCanvas" xmlns="" val="0"/>
+                        <a14:useLocalDpi xmlns="" xmlns:wpc="http://schemas.microsoft.com/office/word/2010/wordprocessingCanvas" xmlns:mc="http://schemas.openxmlformats.org/markup-compatibility/2006" xmlns:o="urn:schemas-microsoft-com:office:office" xmlns:v="urn:schemas-microsoft-com:vml" xmlns:wp14="http://schemas.microsoft.com/office/word/2010/wordprocessingDrawing" xmlns:w10="urn:schemas-microsoft-com:office:word" xmlns:w="http://schemas.openxmlformats.org/wordprocessingml/2006/main" xmlns:w14="http://schemas.microsoft.com/office/word/2010/wordml" xmlns:w15="http://schemas.microsoft.com/office/word/2012/wordml" xmlns:wpg="http://schemas.microsoft.com/office/word/2010/wordprocessingGroup" xmlns:wpi="http://schemas.microsoft.com/office/word/2010/wordprocessingInk" xmlns:wps="http://schemas.microsoft.com/office/word/2010/wordprocessingShape" xmlns:a14="http://schemas.microsoft.com/office/drawing/2010/main" val="0"/>
                       </a:ext>
                     </a:extLst>
                   </a:blip>
@@ -14553,7 +14519,7 @@
   <a:extraClrSchemeLst/>
   <a:extLst>
     <a:ext uri="{05A4C25C-085E-4340-85A3-A5531E510DB2}">
-      <thm15:themeFamily xmlns:thm15="http://schemas.microsoft.com/office/thememl/2012/main" xmlns="" name="Office Theme" id="{62F939B6-93AF-4DB8-9C6B-D6C7DFDC589F}" vid="{4A3C46E8-61CC-4603-A589-7422A47A8E4A}"/>
+      <thm15:themeFamily xmlns="" xmlns:thm15="http://schemas.microsoft.com/office/thememl/2012/main" name="Office Theme" id="{62F939B6-93AF-4DB8-9C6B-D6C7DFDC589F}" vid="{4A3C46E8-61CC-4603-A589-7422A47A8E4A}"/>
     </a:ext>
   </a:extLst>
 </a:theme>
@@ -14564,7 +14530,7 @@
 </file>
 
 <file path=customXml/itemProps1.xml><?xml version="1.0" encoding="utf-8"?>
-<ds:datastoreItem xmlns:ds="http://schemas.openxmlformats.org/officeDocument/2006/customXml" ds:itemID="{C9D24C72-97BB-476C-99C0-5863061F09AF}">
+<ds:datastoreItem xmlns:ds="http://schemas.openxmlformats.org/officeDocument/2006/customXml" ds:itemID="{5F8E7DD0-1CA0-489F-B3FB-A8B3FCCC0C9C}">
   <ds:schemaRefs>
     <ds:schemaRef ds:uri="http://schemas.openxmlformats.org/officeDocument/2006/bibliography"/>
   </ds:schemaRefs>

</xml_diff>